<commit_message>
Jogo de cartas, com novas funcionalidades
</commit_message>
<xml_diff>
--- a/LEIA-ME.docx
+++ b/LEIA-ME.docx
@@ -4,7 +4,8 @@
   <w:body>
     <w:p>
       <w:pPr>
-        <w:pStyle w:val="Normal1"/>
+        <w:pStyle w:val="Title"/>
+        <w:spacing w:lineRule="auto" w:line="360"/>
         <w:jc w:val="center"/>
         <w:rPr/>
       </w:pPr>
@@ -15,23 +16,367 @@
     </w:p>
     <w:p>
       <w:pPr>
-        <w:pStyle w:val="Normal1"/>
+        <w:pStyle w:val="Subtitle"/>
+        <w:spacing w:lineRule="auto" w:line="360"/>
+        <w:rPr/>
+      </w:pPr>
+      <w:r>
+        <w:rPr/>
+        <w:t>Alunos: José Alan de Aquino Santos, Isaac Calheiros</w:t>
+      </w:r>
+    </w:p>
+    <w:p>
+      <w:pPr>
+        <w:pStyle w:val="Heading2"/>
+        <w:spacing w:lineRule="auto" w:line="360"/>
+        <w:jc w:val="center"/>
+        <w:rPr/>
+      </w:pPr>
+      <w:r>
+        <w:rPr/>
+        <w:t>Projeto de Programação orientada a objetos</w:t>
+      </w:r>
+    </w:p>
+    <w:p>
+      <w:pPr>
+        <w:pStyle w:val="LO-normal"/>
+        <w:spacing w:lineRule="auto" w:line="360"/>
+        <w:jc w:val="center"/>
+        <w:rPr/>
+      </w:pPr>
+      <w:r>
+        <w:rPr/>
+      </w:r>
+    </w:p>
+    <w:p>
+      <w:pPr>
+        <w:pStyle w:val="LO-normal"/>
+        <w:spacing w:lineRule="auto" w:line="360"/>
         <w:jc w:val="left"/>
         <w:rPr/>
       </w:pPr>
       <w:r>
         <w:rPr/>
-        <w:t>Alunos: José Alan de Aquino Santos, Isaac Calheiros</w:t>
-      </w:r>
-    </w:p>
-    <w:p>
-      <w:pPr>
-        <w:pStyle w:val="Normal1"/>
+        <w:t>Continuação do projeto de cartas, a pedido do professor: Ricardo Rubens</w:t>
+      </w:r>
+    </w:p>
+    <w:p>
+      <w:pPr>
+        <w:pStyle w:val="LO-normal"/>
+        <w:spacing w:lineRule="auto" w:line="360"/>
         <w:jc w:val="left"/>
         <w:rPr/>
       </w:pPr>
       <w:r>
         <w:rPr/>
+      </w:r>
+    </w:p>
+    <w:p>
+      <w:pPr>
+        <w:pStyle w:val="LO-normal"/>
+        <w:spacing w:lineRule="auto" w:line="360"/>
+        <w:jc w:val="left"/>
+        <w:rPr/>
+      </w:pPr>
+      <w:r>
+        <w:rPr/>
+        <w:t>O projeto foi feito utilizando o Eclipse e a versão do JDK Oracle 17.0.6, qualquer alteração neste ambiente, pode causar erros ou incopatibilidade no código.</w:t>
+      </w:r>
+    </w:p>
+    <w:p>
+      <w:pPr>
+        <w:pStyle w:val="LO-normal"/>
+        <w:spacing w:lineRule="auto" w:line="360"/>
+        <w:jc w:val="left"/>
+        <w:rPr/>
+      </w:pPr>
+      <w:r>
+        <w:rPr/>
+      </w:r>
+    </w:p>
+    <w:p>
+      <w:pPr>
+        <w:pStyle w:val="Heading1"/>
+        <w:rPr/>
+      </w:pPr>
+      <w:r>
+        <w:rPr/>
+        <w:t>Pergunta 1:</w:t>
+      </w:r>
+    </w:p>
+    <w:p>
+      <w:pPr>
+        <w:pStyle w:val="LO-normal"/>
+        <w:rPr/>
+      </w:pPr>
+      <w:r>
+        <w:rPr/>
+        <w:t>Conseguimos realizar tudo oque foi sopicitado para o projeto</w:t>
+      </w:r>
+    </w:p>
+    <w:p>
+      <w:pPr>
+        <w:pStyle w:val="LO-normal"/>
+        <w:rPr/>
+      </w:pPr>
+      <w:r>
+        <w:rPr/>
+      </w:r>
+    </w:p>
+    <w:p>
+      <w:pPr>
+        <w:pStyle w:val="Heading1"/>
+        <w:rPr/>
+      </w:pPr>
+      <w:r>
+        <w:rPr/>
+        <w:t>Pergunta 2:</w:t>
+      </w:r>
+    </w:p>
+    <w:p>
+      <w:pPr>
+        <w:pStyle w:val="LO-normal"/>
+        <w:rPr/>
+      </w:pPr>
+      <w:r>
+        <w:rPr/>
+        <w:t>Fizemos o tratamento de erros, porém dependedo do input, o código poderá ser interrompido</w:t>
+      </w:r>
+    </w:p>
+    <w:p>
+      <w:pPr>
+        <w:pStyle w:val="LO-normal"/>
+        <w:rPr/>
+      </w:pPr>
+      <w:r>
+        <w:rPr/>
+      </w:r>
+    </w:p>
+    <w:p>
+      <w:pPr>
+        <w:pStyle w:val="Heading1"/>
+        <w:rPr/>
+      </w:pPr>
+      <w:r>
+        <w:rPr/>
+        <w:t>Pergunta 3:</w:t>
+      </w:r>
+    </w:p>
+    <w:p>
+      <w:pPr>
+        <w:pStyle w:val="LO-normal"/>
+        <w:rPr/>
+      </w:pPr>
+      <w:r>
+        <w:rPr/>
+        <w:t>As maiores dificuldades foram implementar as classes abstratas, diferenciar um método de outros, porém fiz igual, porque os métodos eram exatamente iguais, so que com contextos diferentes</w:t>
+      </w:r>
+    </w:p>
+    <w:p>
+      <w:pPr>
+        <w:pStyle w:val="LO-normal"/>
+        <w:rPr/>
+      </w:pPr>
+      <w:r>
+        <w:rPr/>
+      </w:r>
+    </w:p>
+    <w:p>
+      <w:pPr>
+        <w:pStyle w:val="Heading1"/>
+        <w:rPr/>
+      </w:pPr>
+      <w:r>
+        <w:rPr/>
+        <w:t>Classecarta.java:</w:t>
+      </w:r>
+    </w:p>
+    <w:p>
+      <w:pPr>
+        <w:pStyle w:val="LO-normal"/>
+        <w:rPr/>
+      </w:pPr>
+      <w:r>
+        <w:rPr/>
+        <w:tab/>
+        <w:t>Ela é a classe principal, onde a carta será gerada e todas as informações das cartas serão guardadas</w:t>
+      </w:r>
+    </w:p>
+    <w:p>
+      <w:pPr>
+        <w:pStyle w:val="LO-normal"/>
+        <w:rPr/>
+      </w:pPr>
+      <w:r>
+        <w:rPr/>
+      </w:r>
+    </w:p>
+    <w:p>
+      <w:pPr>
+        <w:pStyle w:val="LO-normal"/>
+        <w:numPr>
+          <w:ilvl w:val="0"/>
+          <w:numId w:val="1"/>
+        </w:numPr>
+        <w:rPr/>
+      </w:pPr>
+      <w:r>
+        <w:rPr/>
+        <w:t>nomeDoBaralho</w:t>
+      </w:r>
+    </w:p>
+    <w:p>
+      <w:pPr>
+        <w:pStyle w:val="LO-normal"/>
+        <w:numPr>
+          <w:ilvl w:val="1"/>
+          <w:numId w:val="1"/>
+        </w:numPr>
+        <w:rPr/>
+      </w:pPr>
+      <w:r>
+        <w:rPr/>
+        <w:t>junta o nome da carta e o naipe</w:t>
+      </w:r>
+    </w:p>
+    <w:p>
+      <w:pPr>
+        <w:pStyle w:val="LO-normal"/>
+        <w:numPr>
+          <w:ilvl w:val="0"/>
+          <w:numId w:val="1"/>
+        </w:numPr>
+        <w:rPr/>
+      </w:pPr>
+      <w:r>
+        <w:rPr/>
+        <w:t>valorDaCarta</w:t>
+      </w:r>
+    </w:p>
+    <w:p>
+      <w:pPr>
+        <w:pStyle w:val="LO-normal"/>
+        <w:numPr>
+          <w:ilvl w:val="0"/>
+          <w:numId w:val="1"/>
+        </w:numPr>
+        <w:rPr/>
+      </w:pPr>
+      <w:r>
+        <w:rPr/>
+        <w:t>valorDoNaipe</w:t>
+      </w:r>
+    </w:p>
+    <w:p>
+      <w:pPr>
+        <w:pStyle w:val="LO-normal"/>
+        <w:numPr>
+          <w:ilvl w:val="1"/>
+          <w:numId w:val="1"/>
+        </w:numPr>
+        <w:rPr/>
+      </w:pPr>
+      <w:r>
+        <w:rPr/>
+        <w:t>propiedades que representa os valores das cartas</w:t>
+      </w:r>
+    </w:p>
+    <w:p>
+      <w:pPr>
+        <w:pStyle w:val="LO-normal"/>
+        <w:numPr>
+          <w:ilvl w:val="1"/>
+          <w:numId w:val="1"/>
+        </w:numPr>
+        <w:rPr/>
+      </w:pPr>
+      <w:r>
+        <w:rPr/>
+      </w:r>
+    </w:p>
+    <w:p>
+      <w:pPr>
+        <w:pStyle w:val="LO-normal"/>
+        <w:rPr/>
+      </w:pPr>
+      <w:r>
+        <w:rPr/>
+        <w:t>Métodos:</w:t>
+      </w:r>
+    </w:p>
+    <w:p>
+      <w:pPr>
+        <w:pStyle w:val="LO-normal"/>
+        <w:numPr>
+          <w:ilvl w:val="0"/>
+          <w:numId w:val="2"/>
+        </w:numPr>
+        <w:rPr/>
+      </w:pPr>
+      <w:r>
+        <w:rPr>
+          <w:b/>
+          <w:bCs/>
+        </w:rPr>
+        <w:t>gerarUmNumeroAleatorio()</w:t>
+      </w:r>
+      <w:r>
+        <w:rPr/>
+        <w:t xml:space="preserve"> </w:t>
+      </w:r>
+    </w:p>
+    <w:p>
+      <w:pPr>
+        <w:pStyle w:val="LO-normal"/>
+        <w:numPr>
+          <w:ilvl w:val="1"/>
+          <w:numId w:val="2"/>
+        </w:numPr>
+        <w:rPr/>
+      </w:pPr>
+      <w:r>
+        <w:rPr/>
+        <w:t>tem a função de gerar um número aleatório no alcance definido pelo desenvolvedor do projeto</w:t>
+      </w:r>
+    </w:p>
+    <w:p>
+      <w:pPr>
+        <w:pStyle w:val="LO-normal"/>
+        <w:numPr>
+          <w:ilvl w:val="0"/>
+          <w:numId w:val="2"/>
+        </w:numPr>
+        <w:rPr>
+          <w:b/>
+          <w:bCs/>
+        </w:rPr>
+      </w:pPr>
+      <w:r>
+        <w:rPr>
+          <w:b/>
+          <w:bCs/>
+        </w:rPr>
+        <w:t>receberCarta()</w:t>
+      </w:r>
+    </w:p>
+    <w:p>
+      <w:pPr>
+        <w:pStyle w:val="LO-normal"/>
+        <w:numPr>
+          <w:ilvl w:val="1"/>
+          <w:numId w:val="2"/>
+        </w:numPr>
+        <w:rPr>
+          <w:b w:val="false"/>
+          <w:bCs w:val="false"/>
+        </w:rPr>
+      </w:pPr>
+      <w:r>
+        <w:rPr>
+          <w:b w:val="false"/>
+          <w:bCs w:val="false"/>
+        </w:rPr>
+        <w:t>usa o método gerarUmNúmeoAleatorio() para gerar um número de carta</w:t>
       </w:r>
     </w:p>
     <w:sectPr>
@@ -47,6 +392,413 @@
 </w:document>
 </file>
 
+<file path=word/numbering.xml><?xml version="1.0" encoding="utf-8"?>
+<w:numbering xmlns:w="http://schemas.openxmlformats.org/wordprocessingml/2006/main" xmlns:o="urn:schemas-microsoft-com:office:office" xmlns:r="http://schemas.openxmlformats.org/officeDocument/2006/relationships" xmlns:v="urn:schemas-microsoft-com:vml" xmlns:mc="http://schemas.openxmlformats.org/markup-compatibility/2006" xmlns:w14="http://schemas.microsoft.com/office/word/2010/wordml" mc:Ignorable="w14">
+  <w:abstractNum w:abstractNumId="1">
+    <w:lvl w:ilvl="0">
+      <w:start w:val="1"/>
+      <w:numFmt w:val="bullet"/>
+      <w:lvlText w:val=""/>
+      <w:lvlJc w:val="left"/>
+      <w:pPr>
+        <w:tabs>
+          <w:tab w:val="num" w:pos="720"/>
+        </w:tabs>
+        <w:ind w:left="720" w:hanging="360"/>
+      </w:pPr>
+      <w:rPr>
+        <w:rFonts w:ascii="Symbol" w:hAnsi="Symbol" w:cs="Symbol" w:hint="default"/>
+      </w:rPr>
+    </w:lvl>
+    <w:lvl w:ilvl="1">
+      <w:start w:val="1"/>
+      <w:numFmt w:val="bullet"/>
+      <w:lvlText w:val="◦"/>
+      <w:lvlJc w:val="left"/>
+      <w:pPr>
+        <w:tabs>
+          <w:tab w:val="num" w:pos="1080"/>
+        </w:tabs>
+        <w:ind w:left="1080" w:hanging="360"/>
+      </w:pPr>
+      <w:rPr>
+        <w:rFonts w:ascii="OpenSymbol" w:hAnsi="OpenSymbol" w:cs="OpenSymbol" w:hint="default"/>
+      </w:rPr>
+    </w:lvl>
+    <w:lvl w:ilvl="2">
+      <w:start w:val="1"/>
+      <w:numFmt w:val="bullet"/>
+      <w:lvlText w:val="▪"/>
+      <w:lvlJc w:val="left"/>
+      <w:pPr>
+        <w:tabs>
+          <w:tab w:val="num" w:pos="1440"/>
+        </w:tabs>
+        <w:ind w:left="1440" w:hanging="360"/>
+      </w:pPr>
+      <w:rPr>
+        <w:rFonts w:ascii="OpenSymbol" w:hAnsi="OpenSymbol" w:cs="OpenSymbol" w:hint="default"/>
+      </w:rPr>
+    </w:lvl>
+    <w:lvl w:ilvl="3">
+      <w:start w:val="1"/>
+      <w:numFmt w:val="bullet"/>
+      <w:lvlText w:val=""/>
+      <w:lvlJc w:val="left"/>
+      <w:pPr>
+        <w:tabs>
+          <w:tab w:val="num" w:pos="1800"/>
+        </w:tabs>
+        <w:ind w:left="1800" w:hanging="360"/>
+      </w:pPr>
+      <w:rPr>
+        <w:rFonts w:ascii="Symbol" w:hAnsi="Symbol" w:cs="Symbol" w:hint="default"/>
+      </w:rPr>
+    </w:lvl>
+    <w:lvl w:ilvl="4">
+      <w:start w:val="1"/>
+      <w:numFmt w:val="bullet"/>
+      <w:lvlText w:val="◦"/>
+      <w:lvlJc w:val="left"/>
+      <w:pPr>
+        <w:tabs>
+          <w:tab w:val="num" w:pos="2160"/>
+        </w:tabs>
+        <w:ind w:left="2160" w:hanging="360"/>
+      </w:pPr>
+      <w:rPr>
+        <w:rFonts w:ascii="OpenSymbol" w:hAnsi="OpenSymbol" w:cs="OpenSymbol" w:hint="default"/>
+      </w:rPr>
+    </w:lvl>
+    <w:lvl w:ilvl="5">
+      <w:start w:val="1"/>
+      <w:numFmt w:val="bullet"/>
+      <w:lvlText w:val="▪"/>
+      <w:lvlJc w:val="left"/>
+      <w:pPr>
+        <w:tabs>
+          <w:tab w:val="num" w:pos="2520"/>
+        </w:tabs>
+        <w:ind w:left="2520" w:hanging="360"/>
+      </w:pPr>
+      <w:rPr>
+        <w:rFonts w:ascii="OpenSymbol" w:hAnsi="OpenSymbol" w:cs="OpenSymbol" w:hint="default"/>
+      </w:rPr>
+    </w:lvl>
+    <w:lvl w:ilvl="6">
+      <w:start w:val="1"/>
+      <w:numFmt w:val="bullet"/>
+      <w:lvlText w:val=""/>
+      <w:lvlJc w:val="left"/>
+      <w:pPr>
+        <w:tabs>
+          <w:tab w:val="num" w:pos="2880"/>
+        </w:tabs>
+        <w:ind w:left="2880" w:hanging="360"/>
+      </w:pPr>
+      <w:rPr>
+        <w:rFonts w:ascii="Symbol" w:hAnsi="Symbol" w:cs="Symbol" w:hint="default"/>
+      </w:rPr>
+    </w:lvl>
+    <w:lvl w:ilvl="7">
+      <w:start w:val="1"/>
+      <w:numFmt w:val="bullet"/>
+      <w:lvlText w:val="◦"/>
+      <w:lvlJc w:val="left"/>
+      <w:pPr>
+        <w:tabs>
+          <w:tab w:val="num" w:pos="3240"/>
+        </w:tabs>
+        <w:ind w:left="3240" w:hanging="360"/>
+      </w:pPr>
+      <w:rPr>
+        <w:rFonts w:ascii="OpenSymbol" w:hAnsi="OpenSymbol" w:cs="OpenSymbol" w:hint="default"/>
+      </w:rPr>
+    </w:lvl>
+    <w:lvl w:ilvl="8">
+      <w:start w:val="1"/>
+      <w:numFmt w:val="bullet"/>
+      <w:lvlText w:val="▪"/>
+      <w:lvlJc w:val="left"/>
+      <w:pPr>
+        <w:tabs>
+          <w:tab w:val="num" w:pos="3600"/>
+        </w:tabs>
+        <w:ind w:left="3600" w:hanging="360"/>
+      </w:pPr>
+      <w:rPr>
+        <w:rFonts w:ascii="OpenSymbol" w:hAnsi="OpenSymbol" w:cs="OpenSymbol" w:hint="default"/>
+      </w:rPr>
+    </w:lvl>
+  </w:abstractNum>
+  <w:abstractNum w:abstractNumId="2">
+    <w:lvl w:ilvl="0">
+      <w:start w:val="1"/>
+      <w:numFmt w:val="bullet"/>
+      <w:lvlText w:val=""/>
+      <w:lvlJc w:val="left"/>
+      <w:pPr>
+        <w:tabs>
+          <w:tab w:val="num" w:pos="720"/>
+        </w:tabs>
+        <w:ind w:left="720" w:hanging="360"/>
+      </w:pPr>
+      <w:rPr>
+        <w:rFonts w:ascii="Symbol" w:hAnsi="Symbol" w:cs="Symbol" w:hint="default"/>
+      </w:rPr>
+    </w:lvl>
+    <w:lvl w:ilvl="1">
+      <w:start w:val="1"/>
+      <w:numFmt w:val="bullet"/>
+      <w:lvlText w:val="◦"/>
+      <w:lvlJc w:val="left"/>
+      <w:pPr>
+        <w:tabs>
+          <w:tab w:val="num" w:pos="1080"/>
+        </w:tabs>
+        <w:ind w:left="1080" w:hanging="360"/>
+      </w:pPr>
+      <w:rPr>
+        <w:rFonts w:ascii="OpenSymbol" w:hAnsi="OpenSymbol" w:cs="OpenSymbol" w:hint="default"/>
+      </w:rPr>
+    </w:lvl>
+    <w:lvl w:ilvl="2">
+      <w:start w:val="1"/>
+      <w:numFmt w:val="bullet"/>
+      <w:lvlText w:val="▪"/>
+      <w:lvlJc w:val="left"/>
+      <w:pPr>
+        <w:tabs>
+          <w:tab w:val="num" w:pos="1440"/>
+        </w:tabs>
+        <w:ind w:left="1440" w:hanging="360"/>
+      </w:pPr>
+      <w:rPr>
+        <w:rFonts w:ascii="OpenSymbol" w:hAnsi="OpenSymbol" w:cs="OpenSymbol" w:hint="default"/>
+      </w:rPr>
+    </w:lvl>
+    <w:lvl w:ilvl="3">
+      <w:start w:val="1"/>
+      <w:numFmt w:val="bullet"/>
+      <w:lvlText w:val=""/>
+      <w:lvlJc w:val="left"/>
+      <w:pPr>
+        <w:tabs>
+          <w:tab w:val="num" w:pos="1800"/>
+        </w:tabs>
+        <w:ind w:left="1800" w:hanging="360"/>
+      </w:pPr>
+      <w:rPr>
+        <w:rFonts w:ascii="Symbol" w:hAnsi="Symbol" w:cs="Symbol" w:hint="default"/>
+      </w:rPr>
+    </w:lvl>
+    <w:lvl w:ilvl="4">
+      <w:start w:val="1"/>
+      <w:numFmt w:val="bullet"/>
+      <w:lvlText w:val="◦"/>
+      <w:lvlJc w:val="left"/>
+      <w:pPr>
+        <w:tabs>
+          <w:tab w:val="num" w:pos="2160"/>
+        </w:tabs>
+        <w:ind w:left="2160" w:hanging="360"/>
+      </w:pPr>
+      <w:rPr>
+        <w:rFonts w:ascii="OpenSymbol" w:hAnsi="OpenSymbol" w:cs="OpenSymbol" w:hint="default"/>
+      </w:rPr>
+    </w:lvl>
+    <w:lvl w:ilvl="5">
+      <w:start w:val="1"/>
+      <w:numFmt w:val="bullet"/>
+      <w:lvlText w:val="▪"/>
+      <w:lvlJc w:val="left"/>
+      <w:pPr>
+        <w:tabs>
+          <w:tab w:val="num" w:pos="2520"/>
+        </w:tabs>
+        <w:ind w:left="2520" w:hanging="360"/>
+      </w:pPr>
+      <w:rPr>
+        <w:rFonts w:ascii="OpenSymbol" w:hAnsi="OpenSymbol" w:cs="OpenSymbol" w:hint="default"/>
+      </w:rPr>
+    </w:lvl>
+    <w:lvl w:ilvl="6">
+      <w:start w:val="1"/>
+      <w:numFmt w:val="bullet"/>
+      <w:lvlText w:val=""/>
+      <w:lvlJc w:val="left"/>
+      <w:pPr>
+        <w:tabs>
+          <w:tab w:val="num" w:pos="2880"/>
+        </w:tabs>
+        <w:ind w:left="2880" w:hanging="360"/>
+      </w:pPr>
+      <w:rPr>
+        <w:rFonts w:ascii="Symbol" w:hAnsi="Symbol" w:cs="Symbol" w:hint="default"/>
+      </w:rPr>
+    </w:lvl>
+    <w:lvl w:ilvl="7">
+      <w:start w:val="1"/>
+      <w:numFmt w:val="bullet"/>
+      <w:lvlText w:val="◦"/>
+      <w:lvlJc w:val="left"/>
+      <w:pPr>
+        <w:tabs>
+          <w:tab w:val="num" w:pos="3240"/>
+        </w:tabs>
+        <w:ind w:left="3240" w:hanging="360"/>
+      </w:pPr>
+      <w:rPr>
+        <w:rFonts w:ascii="OpenSymbol" w:hAnsi="OpenSymbol" w:cs="OpenSymbol" w:hint="default"/>
+      </w:rPr>
+    </w:lvl>
+    <w:lvl w:ilvl="8">
+      <w:start w:val="1"/>
+      <w:numFmt w:val="bullet"/>
+      <w:lvlText w:val="▪"/>
+      <w:lvlJc w:val="left"/>
+      <w:pPr>
+        <w:tabs>
+          <w:tab w:val="num" w:pos="3600"/>
+        </w:tabs>
+        <w:ind w:left="3600" w:hanging="360"/>
+      </w:pPr>
+      <w:rPr>
+        <w:rFonts w:ascii="OpenSymbol" w:hAnsi="OpenSymbol" w:cs="OpenSymbol" w:hint="default"/>
+      </w:rPr>
+    </w:lvl>
+  </w:abstractNum>
+  <w:abstractNum w:abstractNumId="3">
+    <w:lvl w:ilvl="0">
+      <w:start w:val="1"/>
+      <w:numFmt w:val="none"/>
+      <w:suff w:val="nothing"/>
+      <w:lvlText w:val=""/>
+      <w:lvlJc w:val="left"/>
+      <w:pPr>
+        <w:tabs>
+          <w:tab w:val="num" w:pos="0"/>
+        </w:tabs>
+        <w:ind w:left="0" w:hanging="0"/>
+      </w:pPr>
+    </w:lvl>
+    <w:lvl w:ilvl="1">
+      <w:start w:val="1"/>
+      <w:numFmt w:val="none"/>
+      <w:suff w:val="nothing"/>
+      <w:lvlText w:val=""/>
+      <w:lvlJc w:val="left"/>
+      <w:pPr>
+        <w:tabs>
+          <w:tab w:val="num" w:pos="0"/>
+        </w:tabs>
+        <w:ind w:left="0" w:hanging="0"/>
+      </w:pPr>
+    </w:lvl>
+    <w:lvl w:ilvl="2">
+      <w:start w:val="1"/>
+      <w:numFmt w:val="none"/>
+      <w:suff w:val="nothing"/>
+      <w:lvlText w:val=""/>
+      <w:lvlJc w:val="left"/>
+      <w:pPr>
+        <w:tabs>
+          <w:tab w:val="num" w:pos="0"/>
+        </w:tabs>
+        <w:ind w:left="0" w:hanging="0"/>
+      </w:pPr>
+    </w:lvl>
+    <w:lvl w:ilvl="3">
+      <w:start w:val="1"/>
+      <w:numFmt w:val="none"/>
+      <w:suff w:val="nothing"/>
+      <w:lvlText w:val=""/>
+      <w:lvlJc w:val="left"/>
+      <w:pPr>
+        <w:tabs>
+          <w:tab w:val="num" w:pos="0"/>
+        </w:tabs>
+        <w:ind w:left="0" w:hanging="0"/>
+      </w:pPr>
+    </w:lvl>
+    <w:lvl w:ilvl="4">
+      <w:start w:val="1"/>
+      <w:numFmt w:val="none"/>
+      <w:suff w:val="nothing"/>
+      <w:lvlText w:val=""/>
+      <w:lvlJc w:val="left"/>
+      <w:pPr>
+        <w:tabs>
+          <w:tab w:val="num" w:pos="0"/>
+        </w:tabs>
+        <w:ind w:left="0" w:hanging="0"/>
+      </w:pPr>
+    </w:lvl>
+    <w:lvl w:ilvl="5">
+      <w:start w:val="1"/>
+      <w:numFmt w:val="none"/>
+      <w:suff w:val="nothing"/>
+      <w:lvlText w:val=""/>
+      <w:lvlJc w:val="left"/>
+      <w:pPr>
+        <w:tabs>
+          <w:tab w:val="num" w:pos="0"/>
+        </w:tabs>
+        <w:ind w:left="0" w:hanging="0"/>
+      </w:pPr>
+    </w:lvl>
+    <w:lvl w:ilvl="6">
+      <w:start w:val="1"/>
+      <w:numFmt w:val="none"/>
+      <w:suff w:val="nothing"/>
+      <w:lvlText w:val=""/>
+      <w:lvlJc w:val="left"/>
+      <w:pPr>
+        <w:tabs>
+          <w:tab w:val="num" w:pos="0"/>
+        </w:tabs>
+        <w:ind w:left="0" w:hanging="0"/>
+      </w:pPr>
+    </w:lvl>
+    <w:lvl w:ilvl="7">
+      <w:start w:val="1"/>
+      <w:numFmt w:val="none"/>
+      <w:suff w:val="nothing"/>
+      <w:lvlText w:val=""/>
+      <w:lvlJc w:val="left"/>
+      <w:pPr>
+        <w:tabs>
+          <w:tab w:val="num" w:pos="0"/>
+        </w:tabs>
+        <w:ind w:left="0" w:hanging="0"/>
+      </w:pPr>
+    </w:lvl>
+    <w:lvl w:ilvl="8">
+      <w:start w:val="1"/>
+      <w:numFmt w:val="none"/>
+      <w:suff w:val="nothing"/>
+      <w:lvlText w:val=""/>
+      <w:lvlJc w:val="left"/>
+      <w:pPr>
+        <w:tabs>
+          <w:tab w:val="num" w:pos="0"/>
+        </w:tabs>
+        <w:ind w:left="0" w:hanging="0"/>
+      </w:pPr>
+    </w:lvl>
+  </w:abstractNum>
+  <w:num w:numId="1">
+    <w:abstractNumId w:val="1"/>
+  </w:num>
+  <w:num w:numId="2">
+    <w:abstractNumId w:val="2"/>
+  </w:num>
+  <w:num w:numId="3">
+    <w:abstractNumId w:val="3"/>
+  </w:num>
+</w:numbering>
+</file>
+
 <file path=word/styles.xml><?xml version="1.0" encoding="utf-8"?>
 <w:styles xmlns:w="http://schemas.openxmlformats.org/wordprocessingml/2006/main" xmlns:w14="http://schemas.microsoft.com/office/word/2010/wordml" xmlns:mc="http://schemas.openxmlformats.org/markup-compatibility/2006" mc:Ignorable="w14">
   <w:docDefaults>
@@ -55,7 +807,7 @@
         <w:rFonts w:ascii="Arial" w:hAnsi="Arial" w:eastAsia="Arial" w:cs="Arial"/>
         <w:sz w:val="22"/>
         <w:szCs w:val="22"/>
-        <w:lang w:val="en-US" w:eastAsia="zh-CN" w:bidi="hi-IN"/>
+        <w:lang w:val="pt-BR" w:eastAsia="zh-CN" w:bidi="hi-IN"/>
       </w:rPr>
     </w:rPrDefault>
     <w:pPrDefault>
@@ -69,6 +821,7 @@
     <w:qFormat/>
     <w:pPr>
       <w:widowControl/>
+      <w:suppressAutoHyphens w:val="true"/>
       <w:bidi w:val="0"/>
       <w:spacing w:lineRule="auto" w:line="276" w:before="0" w:after="0"/>
       <w:jc w:val="left"/>
@@ -84,8 +837,8 @@
   </w:style>
   <w:style w:type="paragraph" w:styleId="Heading1">
     <w:name w:val="Heading 1"/>
-    <w:basedOn w:val="Normal1"/>
-    <w:next w:val="Normal1"/>
+    <w:basedOn w:val="LO-normal"/>
+    <w:next w:val="LO-normal"/>
     <w:qFormat/>
     <w:pPr>
       <w:keepNext w:val="true"/>
@@ -100,8 +853,8 @@
   </w:style>
   <w:style w:type="paragraph" w:styleId="Heading2">
     <w:name w:val="Heading 2"/>
-    <w:basedOn w:val="Normal1"/>
-    <w:next w:val="Normal1"/>
+    <w:basedOn w:val="LO-normal"/>
+    <w:next w:val="LO-normal"/>
     <w:qFormat/>
     <w:pPr>
       <w:keepNext w:val="true"/>
@@ -117,8 +870,8 @@
   </w:style>
   <w:style w:type="paragraph" w:styleId="Heading3">
     <w:name w:val="Heading 3"/>
-    <w:basedOn w:val="Normal1"/>
-    <w:next w:val="Normal1"/>
+    <w:basedOn w:val="LO-normal"/>
+    <w:next w:val="LO-normal"/>
     <w:qFormat/>
     <w:pPr>
       <w:keepNext w:val="true"/>
@@ -135,8 +888,8 @@
   </w:style>
   <w:style w:type="paragraph" w:styleId="Heading4">
     <w:name w:val="Heading 4"/>
-    <w:basedOn w:val="Normal1"/>
-    <w:next w:val="Normal1"/>
+    <w:basedOn w:val="LO-normal"/>
+    <w:next w:val="LO-normal"/>
     <w:qFormat/>
     <w:pPr>
       <w:keepNext w:val="true"/>
@@ -152,8 +905,8 @@
   </w:style>
   <w:style w:type="paragraph" w:styleId="Heading5">
     <w:name w:val="Heading 5"/>
-    <w:basedOn w:val="Normal1"/>
-    <w:next w:val="Normal1"/>
+    <w:basedOn w:val="LO-normal"/>
+    <w:next w:val="LO-normal"/>
     <w:qFormat/>
     <w:pPr>
       <w:keepNext w:val="true"/>
@@ -169,8 +922,8 @@
   </w:style>
   <w:style w:type="paragraph" w:styleId="Heading6">
     <w:name w:val="Heading 6"/>
-    <w:basedOn w:val="Normal1"/>
-    <w:next w:val="Normal1"/>
+    <w:basedOn w:val="LO-normal"/>
+    <w:next w:val="LO-normal"/>
     <w:qFormat/>
     <w:pPr>
       <w:keepNext w:val="true"/>
@@ -183,6 +936,13 @@
       <w:color w:val="666666"/>
       <w:sz w:val="22"/>
       <w:szCs w:val="22"/>
+    </w:rPr>
+  </w:style>
+  <w:style w:type="character" w:styleId="Bullets">
+    <w:name w:val="Bullets"/>
+    <w:qFormat/>
+    <w:rPr>
+      <w:rFonts w:ascii="OpenSymbol" w:hAnsi="OpenSymbol" w:eastAsia="OpenSymbol" w:cs="OpenSymbol"/>
     </w:rPr>
   </w:style>
   <w:style w:type="paragraph" w:styleId="Heading">
@@ -243,11 +1003,12 @@
       <w:rFonts w:cs="Lohit Devanagari"/>
     </w:rPr>
   </w:style>
-  <w:style w:type="paragraph" w:styleId="Normal1" w:default="1">
+  <w:style w:type="paragraph" w:styleId="LO-normal" w:default="1">
     <w:name w:val="LO-normal"/>
     <w:qFormat/>
     <w:pPr>
       <w:widowControl/>
+      <w:suppressAutoHyphens w:val="true"/>
       <w:bidi w:val="0"/>
       <w:spacing w:lineRule="auto" w:line="276" w:before="0" w:after="0"/>
       <w:jc w:val="left"/>
@@ -263,8 +1024,8 @@
   </w:style>
   <w:style w:type="paragraph" w:styleId="Title">
     <w:name w:val="Title"/>
-    <w:basedOn w:val="Normal1"/>
-    <w:next w:val="Normal1"/>
+    <w:basedOn w:val="LO-normal"/>
+    <w:next w:val="LO-normal"/>
     <w:qFormat/>
     <w:pPr>
       <w:keepNext w:val="true"/>
@@ -279,8 +1040,8 @@
   </w:style>
   <w:style w:type="paragraph" w:styleId="Subtitle">
     <w:name w:val="Subtitle"/>
-    <w:basedOn w:val="Normal1"/>
-    <w:next w:val="Normal1"/>
+    <w:basedOn w:val="LO-normal"/>
+    <w:next w:val="LO-normal"/>
     <w:qFormat/>
     <w:pPr>
       <w:keepNext w:val="true"/>

</xml_diff>